<commit_message>
Here is an updated folder of module 9
In this module I have learned to do table joins, how to insert and update table records, and how to create nested queries.
</commit_message>
<xml_diff>
--- a/Module_9/Hadi-Module9.3.docx
+++ b/Module_9/Hadi-Module9.3.docx
@@ -976,6 +976,34 @@
           <w:szCs w:val="24"/>
         </w:rPr>
         <w:t>Here is the link to my GitHub</w:t>
+      </w:r>
+    </w:p>
+    <w:p>
+      <w:pPr>
+        <w:ind w:firstLine="720"/>
+        <w:rPr>
+          <w:rFonts w:ascii="Times New Roman" w:hAnsi="Times New Roman" w:cs="Times New Roman"/>
+          <w:sz w:val="24"/>
+          <w:szCs w:val="24"/>
+        </w:rPr>
+      </w:pPr>
+    </w:p>
+    <w:p>
+      <w:pPr>
+        <w:ind w:firstLine="720"/>
+        <w:rPr>
+          <w:rFonts w:ascii="Times New Roman" w:hAnsi="Times New Roman" w:cs="Times New Roman"/>
+          <w:sz w:val="24"/>
+          <w:szCs w:val="24"/>
+        </w:rPr>
+      </w:pPr>
+      <w:r>
+        <w:rPr>
+          <w:rFonts w:ascii="Times New Roman" w:hAnsi="Times New Roman" w:cs="Times New Roman"/>
+          <w:sz w:val="24"/>
+          <w:szCs w:val="24"/>
+        </w:rPr>
+        <w:t>https://github.com/DHadi-5722/csd-310.git</w:t>
       </w:r>
     </w:p>
     <w:sectPr>

</xml_diff>